<commit_message>
Izmenjen tok dogadjaja u fajlovima ssu_dodavanje_nove_aktivnosti.docx i ssu_azuriranje_staza.docx.
</commit_message>
<xml_diff>
--- a/faza 2/TIM_Najjaci_na_svijet_SSU+PR verzija_1.0/ssu datoteke/ssu_azuriranje_staza.docx
+++ b/faza 2/TIM_Najjaci_na_svijet_SSU+PR verzija_1.0/ssu datoteke/ssu_azuriranje_staza.docx
@@ -333,7 +333,15 @@
           <w:sz w:val="32"/>
           <w:szCs w:val="32"/>
         </w:rPr>
-        <w:t>Verzija 1.0</w:t>
+        <w:t>Verzija 1.</w:t>
+      </w:r>
+      <w:r>
+        <w:rPr>
+          <w:rFonts w:ascii="Arial" w:hAnsi="Arial" w:cs="Arial"/>
+          <w:sz w:val="32"/>
+          <w:szCs w:val="32"/>
+        </w:rPr>
+        <w:t>1</w:t>
       </w:r>
     </w:p>
     <w:p>
@@ -599,6 +607,13 @@
                 <w:lang w:val="sr-Latn-RS"/>
               </w:rPr>
             </w:pPr>
+            <w:r>
+              <w:rPr>
+                <w:rFonts w:ascii="Arial" w:hAnsi="Arial" w:cs="Arial"/>
+                <w:lang w:val="sr-Latn-RS"/>
+              </w:rPr>
+              <w:t>12.4.2022.</w:t>
+            </w:r>
           </w:p>
         </w:tc>
         <w:tc>
@@ -612,6 +627,13 @@
                 <w:lang w:val="sr-Latn-RS"/>
               </w:rPr>
             </w:pPr>
+            <w:r>
+              <w:rPr>
+                <w:rFonts w:ascii="Arial" w:hAnsi="Arial" w:cs="Arial"/>
+                <w:lang w:val="sr-Latn-RS"/>
+              </w:rPr>
+              <w:t>1.1</w:t>
+            </w:r>
           </w:p>
         </w:tc>
         <w:tc>
@@ -625,6 +647,13 @@
                 <w:lang w:val="sr-Latn-RS"/>
               </w:rPr>
             </w:pPr>
+            <w:r>
+              <w:rPr>
+                <w:rFonts w:ascii="Arial" w:hAnsi="Arial" w:cs="Arial"/>
+                <w:lang w:val="sr-Latn-RS"/>
+              </w:rPr>
+              <w:t>Ispravljena forma toka događaja.</w:t>
+            </w:r>
           </w:p>
         </w:tc>
         <w:tc>
@@ -638,6 +667,13 @@
                 <w:lang w:val="sr-Latn-RS"/>
               </w:rPr>
             </w:pPr>
+            <w:r>
+              <w:rPr>
+                <w:rFonts w:ascii="Arial" w:hAnsi="Arial" w:cs="Arial"/>
+                <w:lang w:val="sr-Latn-RS"/>
+              </w:rPr>
+              <w:t>Teodor Cvijović</w:t>
+            </w:r>
           </w:p>
         </w:tc>
       </w:tr>
@@ -3350,58 +3386,54 @@
     </w:p>
     <w:p>
       <w:pPr>
+        <w:pStyle w:val="Heading3"/>
+        <w:rPr>
+          <w:color w:val="2F5496" w:themeColor="accent1" w:themeShade="BF"/>
+          <w:lang w:val="sr-Latn-RS"/>
+        </w:rPr>
+      </w:pPr>
+      <w:r>
+        <w:rPr>
+          <w:color w:val="2F5496" w:themeColor="accent1" w:themeShade="BF"/>
+          <w:lang w:val="sr-Latn-RS"/>
+        </w:rPr>
+        <w:t>Korisnik klikće na dugme „Objavi“</w:t>
+      </w:r>
+    </w:p>
+    <w:p>
+      <w:pPr>
+        <w:ind w:left="720"/>
+        <w:rPr>
+          <w:rFonts w:ascii="Arial" w:hAnsi="Arial" w:cs="Arial"/>
+          <w:sz w:val="24"/>
+          <w:szCs w:val="24"/>
+          <w:lang w:val="sr-Latn-RS"/>
+        </w:rPr>
+      </w:pPr>
+      <w:r>
+        <w:rPr>
+          <w:rFonts w:ascii="Arial" w:hAnsi="Arial" w:cs="Arial"/>
+          <w:sz w:val="24"/>
+          <w:szCs w:val="24"/>
+          <w:lang w:val="sr-Latn-RS"/>
+        </w:rPr>
+        <w:t>Sve promene koje je korisnik uneo se evidentiraju u bazi podataka</w:t>
+      </w:r>
+      <w:r>
+        <w:rPr>
+          <w:rFonts w:ascii="Arial" w:hAnsi="Arial" w:cs="Arial"/>
+          <w:sz w:val="24"/>
+          <w:szCs w:val="24"/>
+          <w:lang w:val="sr-Latn-RS"/>
+        </w:rPr>
+        <w:t>.</w:t>
+      </w:r>
+    </w:p>
+    <w:p>
+      <w:pPr>
         <w:pStyle w:val="Heading4"/>
-        <w:rPr>
-          <w:lang w:val="sr-Latn-RS"/>
-        </w:rPr>
-      </w:pPr>
-      <w:r>
-        <w:rPr>
-          <w:lang w:val="sr-Latn-RS"/>
-        </w:rPr>
-        <w:t>Korisnik klikće na dugme „Objavi“</w:t>
-      </w:r>
-    </w:p>
-    <w:p>
-      <w:pPr>
-        <w:ind w:left="720"/>
-        <w:rPr>
-          <w:rFonts w:ascii="Arial" w:hAnsi="Arial" w:cs="Arial"/>
-          <w:sz w:val="24"/>
-          <w:szCs w:val="24"/>
-          <w:lang w:val="sr-Latn-RS"/>
-        </w:rPr>
-      </w:pPr>
-      <w:r>
-        <w:rPr>
-          <w:rFonts w:ascii="Arial" w:hAnsi="Arial" w:cs="Arial"/>
-          <w:sz w:val="24"/>
-          <w:szCs w:val="24"/>
-          <w:lang w:val="sr-Latn-RS"/>
-        </w:rPr>
-        <w:t>Sve promene koje je korisnik uneo se evidentiraju u bazi podataka</w:t>
-      </w:r>
-      <w:r>
-        <w:rPr>
-          <w:rFonts w:ascii="Arial" w:hAnsi="Arial" w:cs="Arial"/>
-          <w:sz w:val="24"/>
-          <w:szCs w:val="24"/>
-          <w:lang w:val="sr-Latn-RS"/>
-        </w:rPr>
-        <w:t>.</w:t>
-      </w:r>
-    </w:p>
-    <w:p>
-      <w:pPr>
-        <w:pStyle w:val="Heading4"/>
-        <w:rPr>
-          <w:lang w:val="sr-Latn-RS"/>
-        </w:rPr>
-      </w:pPr>
-      <w:r>
-        <w:rPr>
-          <w:lang w:val="sr-Latn-RS"/>
-        </w:rPr>
+      </w:pPr>
+      <w:r>
         <w:t>Korisnik klikće na dugme „Obustavi“</w:t>
       </w:r>
     </w:p>
@@ -3636,16 +3668,7 @@
           <w:szCs w:val="24"/>
           <w:lang w:val="sr-Latn-RS"/>
         </w:rPr>
-        <w:t>4</w:t>
-      </w:r>
-      <w:r>
-        <w:rPr>
-          <w:rFonts w:ascii="Arial" w:hAnsi="Arial" w:cs="Arial"/>
-          <w:sz w:val="24"/>
-          <w:szCs w:val="24"/>
-          <w:lang w:val="sr-Latn-RS"/>
-        </w:rPr>
-        <w:t xml:space="preserve">. Korisnik odabira stavku iz </w:t>
+        <w:t xml:space="preserve">4. Korisnik odabira stavku iz </w:t>
       </w:r>
       <w:r>
         <w:rPr>
@@ -3687,16 +3710,7 @@
           <w:szCs w:val="24"/>
           <w:lang w:val="sr-Latn-RS"/>
         </w:rPr>
-        <w:t>5</w:t>
-      </w:r>
-      <w:r>
-        <w:rPr>
-          <w:rFonts w:ascii="Arial" w:hAnsi="Arial" w:cs="Arial"/>
-          <w:sz w:val="24"/>
-          <w:szCs w:val="24"/>
-          <w:lang w:val="sr-Latn-RS"/>
-        </w:rPr>
-        <w:t xml:space="preserve">. Korisnik odabira stavku iz </w:t>
+        <w:t xml:space="preserve">5. Korisnik odabira stavku iz </w:t>
       </w:r>
       <w:r>
         <w:rPr>
@@ -3738,16 +3752,7 @@
           <w:szCs w:val="24"/>
           <w:lang w:val="sr-Latn-RS"/>
         </w:rPr>
-        <w:t>6</w:t>
-      </w:r>
-      <w:r>
-        <w:rPr>
-          <w:rFonts w:ascii="Arial" w:hAnsi="Arial" w:cs="Arial"/>
-          <w:sz w:val="24"/>
-          <w:szCs w:val="24"/>
-          <w:lang w:val="sr-Latn-RS"/>
-        </w:rPr>
-        <w:t xml:space="preserve">. Definisanje opšteg stanja staze se vrši preko </w:t>
+        <w:t xml:space="preserve">6. Definisanje opšteg stanja staze se vrši preko </w:t>
       </w:r>
       <w:r>
         <w:rPr>
@@ -3801,34 +3806,7 @@
           <w:szCs w:val="24"/>
           <w:lang w:val="sr-Latn-RS"/>
         </w:rPr>
-        <w:t>Ski staza</w:t>
-      </w:r>
-      <w:r>
-        <w:rPr>
-          <w:rFonts w:ascii="Arial" w:hAnsi="Arial" w:cs="Arial"/>
-          <w:sz w:val="24"/>
-          <w:szCs w:val="24"/>
-          <w:lang w:val="sr-Latn-RS"/>
-        </w:rPr>
-        <w:t xml:space="preserve"> se neće evidentirati u bazi podataka, operacija </w:t>
-      </w:r>
-      <w:r>
-        <w:rPr>
-          <w:rFonts w:ascii="Arial" w:hAnsi="Arial" w:cs="Arial"/>
-          <w:sz w:val="24"/>
-          <w:szCs w:val="24"/>
-          <w:lang w:val="sr-Latn-RS"/>
-        </w:rPr>
-        <w:t>dodavanja nove staze</w:t>
-      </w:r>
-      <w:r>
-        <w:rPr>
-          <w:rFonts w:ascii="Arial" w:hAnsi="Arial" w:cs="Arial"/>
-          <w:sz w:val="24"/>
-          <w:szCs w:val="24"/>
-          <w:lang w:val="sr-Latn-RS"/>
-        </w:rPr>
-        <w:t xml:space="preserve"> nema efekta.</w:t>
+        <w:t>Ski staza se neće evidentirati u bazi podataka, operacija dodavanja nove staze nema efekta.</w:t>
       </w:r>
     </w:p>
     <w:p>
@@ -6209,12 +6187,7 @@
 </file>
 
 <file path=customXml/item1.xml><?xml version="1.0" encoding="utf-8"?>
-<?mso-contentType ?>
-<FormTemplates xmlns="http://schemas.microsoft.com/sharepoint/v3/contenttype/forms">
-  <Display>DocumentLibraryForm</Display>
-  <Edit>DocumentLibraryForm</Edit>
-  <New>DocumentLibraryForm</New>
-</FormTemplates>
+<b:Sources xmlns:b="http://schemas.openxmlformats.org/officeDocument/2006/bibliography" xmlns="http://schemas.openxmlformats.org/officeDocument/2006/bibliography" SelectedStyle="\APASixthEditionOfficeOnline.xsl" StyleName="APA" Version="6"/>
 </file>
 
 <file path=customXml/item2.xml><?xml version="1.0" encoding="utf-8"?>
@@ -6383,7 +6356,12 @@
 </file>
 
 <file path=customXml/item3.xml><?xml version="1.0" encoding="utf-8"?>
-<b:Sources xmlns:b="http://schemas.openxmlformats.org/officeDocument/2006/bibliography" xmlns="http://schemas.openxmlformats.org/officeDocument/2006/bibliography" SelectedStyle="\APASixthEditionOfficeOnline.xsl" StyleName="APA" Version="6"/>
+<?mso-contentType ?>
+<FormTemplates xmlns="http://schemas.microsoft.com/sharepoint/v3/contenttype/forms">
+  <Display>DocumentLibraryForm</Display>
+  <Edit>DocumentLibraryForm</Edit>
+  <New>DocumentLibraryForm</New>
+</FormTemplates>
 </file>
 
 <file path=customXml/item4.xml><?xml version="1.0" encoding="utf-8"?>
@@ -6393,9 +6371,9 @@
 </file>
 
 <file path=customXml/itemProps1.xml><?xml version="1.0" encoding="utf-8"?>
-<ds:datastoreItem xmlns:ds="http://schemas.openxmlformats.org/officeDocument/2006/customXml" ds:itemID="{920D896A-A9E3-4ED3-9955-5DAF47AFC5C3}">
+<ds:datastoreItem xmlns:ds="http://schemas.openxmlformats.org/officeDocument/2006/customXml" ds:itemID="{13F00640-4F5F-472A-9D98-5A808FC5870D}">
   <ds:schemaRefs>
-    <ds:schemaRef ds:uri="http://schemas.microsoft.com/sharepoint/v3/contenttype/forms"/>
+    <ds:schemaRef ds:uri="http://schemas.openxmlformats.org/officeDocument/2006/bibliography"/>
   </ds:schemaRefs>
 </ds:datastoreItem>
 </file>
@@ -6420,9 +6398,9 @@
 </file>
 
 <file path=customXml/itemProps3.xml><?xml version="1.0" encoding="utf-8"?>
-<ds:datastoreItem xmlns:ds="http://schemas.openxmlformats.org/officeDocument/2006/customXml" ds:itemID="{13F00640-4F5F-472A-9D98-5A808FC5870D}">
+<ds:datastoreItem xmlns:ds="http://schemas.openxmlformats.org/officeDocument/2006/customXml" ds:itemID="{920D896A-A9E3-4ED3-9955-5DAF47AFC5C3}">
   <ds:schemaRefs>
-    <ds:schemaRef ds:uri="http://schemas.openxmlformats.org/officeDocument/2006/bibliography"/>
+    <ds:schemaRef ds:uri="http://schemas.microsoft.com/sharepoint/v3/contenttype/forms"/>
   </ds:schemaRefs>
 </ds:datastoreItem>
 </file>

</xml_diff>